<commit_message>
Beres cetak SKTM Pendidikan/sekolah (Service, Cetak, Format Surat, Tabel)
</commit_message>
<xml_diff>
--- a/etc/data/template/RumahSakitTemplate.docx
+++ b/etc/data/template/RumahSakitTemplate.docx
@@ -41,7 +41,7 @@
           <v:shape id="_x0000_s1143" type="#_x0000_t75" style="position:absolute;left:0;text-align:left;margin-left:15.6pt;margin-top:1.45pt;width:68.7pt;height:1in;z-index:251658240;visibility:visible;mso-wrap-edited:f" wrapcoords="-191 0 -191 21421 21600 21421 21600 0 -191 0">
             <v:imagedata r:id="rId6" o:title="" grayscale="t"/>
           </v:shape>
-          <o:OLEObject Type="Embed" ProgID="Word.Picture.8" ShapeID="_x0000_s1143" DrawAspect="Content" ObjectID="_1475744107" r:id="rId7"/>
+          <o:OLEObject Type="Embed" ProgID="Word.Picture.8" ShapeID="_x0000_s1143" DrawAspect="Content" ObjectID="_1475854495" r:id="rId7"/>
         </w:object>
       </w:r>
       <w:r>
@@ -1667,7 +1667,6 @@
               <w:rPr>
                 <w:rFonts w:ascii="Tahoma" w:hAnsi="Tahoma" w:cs="Tahoma"/>
                 <w:b/>
-                <w:color w:val="FF0000"/>
                 <w:lang w:val="en-US"/>
               </w:rPr>
               <w:t>a.n.LURAH</w:t>
@@ -1677,10 +1676,19 @@
               <w:rPr>
                 <w:rFonts w:ascii="Tahoma" w:hAnsi="Tahoma" w:cs="Tahoma"/>
                 <w:b/>
-                <w:color w:val="FF0000"/>
                 <w:lang w:val="en-US"/>
               </w:rPr>
-              <w:t xml:space="preserve"> LEUWIGAJAH</w:t>
+              <w:t xml:space="preserve"> LEUWIG</w:t>
+            </w:r>
+            <w:bookmarkStart w:id="0" w:name="_GoBack"/>
+            <w:bookmarkEnd w:id="0"/>
+            <w:r>
+              <w:rPr>
+                <w:rFonts w:ascii="Tahoma" w:hAnsi="Tahoma" w:cs="Tahoma"/>
+                <w:b/>
+                <w:lang w:val="en-US"/>
+              </w:rPr>
+              <w:t>AJAH</w:t>
             </w:r>
           </w:p>
           <w:p>
@@ -1830,16 +1838,7 @@
                 <w:rFonts w:ascii="Tahoma" w:hAnsi="Tahoma" w:cs="Tahoma"/>
                 <w:color w:val="FF0000"/>
               </w:rPr>
-              <w:t xml:space="preserve">    </w:t>
-            </w:r>
-            <w:bookmarkStart w:id="0" w:name="_GoBack"/>
-            <w:bookmarkEnd w:id="0"/>
-            <w:r>
-              <w:rPr>
-                <w:rFonts w:ascii="Tahoma" w:hAnsi="Tahoma" w:cs="Tahoma"/>
-                <w:color w:val="FF0000"/>
-              </w:rPr>
-              <w:t xml:space="preserve">  </w:t>
+              <w:t xml:space="preserve">      </w:t>
             </w:r>
             <w:r>
               <w:rPr>
@@ -2000,6 +1999,50 @@
     <w:lsdException w:name="Subtitle" w:qFormat="1"/>
     <w:lsdException w:name="Strong" w:qFormat="1"/>
     <w:lsdException w:name="Emphasis" w:qFormat="1"/>
+    <w:lsdException w:name="Normal Table" w:semiHidden="1" w:unhideWhenUsed="1"/>
+    <w:lsdException w:name="Table Simple 1" w:semiHidden="1" w:unhideWhenUsed="1"/>
+    <w:lsdException w:name="Table Simple 2" w:semiHidden="1" w:unhideWhenUsed="1"/>
+    <w:lsdException w:name="Table Simple 3" w:semiHidden="1" w:unhideWhenUsed="1"/>
+    <w:lsdException w:name="Table Classic 1" w:semiHidden="1" w:unhideWhenUsed="1"/>
+    <w:lsdException w:name="Table Classic 2" w:semiHidden="1" w:unhideWhenUsed="1"/>
+    <w:lsdException w:name="Table Classic 3" w:semiHidden="1" w:unhideWhenUsed="1"/>
+    <w:lsdException w:name="Table Classic 4" w:semiHidden="1" w:unhideWhenUsed="1"/>
+    <w:lsdException w:name="Table Colorful 1" w:semiHidden="1" w:unhideWhenUsed="1"/>
+    <w:lsdException w:name="Table Colorful 2" w:semiHidden="1" w:unhideWhenUsed="1"/>
+    <w:lsdException w:name="Table Colorful 3" w:semiHidden="1" w:unhideWhenUsed="1"/>
+    <w:lsdException w:name="Table Columns 1" w:semiHidden="1" w:unhideWhenUsed="1"/>
+    <w:lsdException w:name="Table Columns 2" w:semiHidden="1" w:unhideWhenUsed="1"/>
+    <w:lsdException w:name="Table Columns 3" w:semiHidden="1" w:unhideWhenUsed="1"/>
+    <w:lsdException w:name="Table Columns 4" w:semiHidden="1" w:unhideWhenUsed="1"/>
+    <w:lsdException w:name="Table Columns 5" w:semiHidden="1" w:unhideWhenUsed="1"/>
+    <w:lsdException w:name="Table Grid 1" w:semiHidden="1" w:unhideWhenUsed="1"/>
+    <w:lsdException w:name="Table Grid 2" w:semiHidden="1" w:unhideWhenUsed="1"/>
+    <w:lsdException w:name="Table Grid 3" w:semiHidden="1" w:unhideWhenUsed="1"/>
+    <w:lsdException w:name="Table Grid 4" w:semiHidden="1" w:unhideWhenUsed="1"/>
+    <w:lsdException w:name="Table Grid 5" w:semiHidden="1" w:unhideWhenUsed="1"/>
+    <w:lsdException w:name="Table Grid 6" w:semiHidden="1" w:unhideWhenUsed="1"/>
+    <w:lsdException w:name="Table Grid 7" w:semiHidden="1" w:unhideWhenUsed="1"/>
+    <w:lsdException w:name="Table Grid 8" w:semiHidden="1" w:unhideWhenUsed="1"/>
+    <w:lsdException w:name="Table List 1" w:semiHidden="1" w:unhideWhenUsed="1"/>
+    <w:lsdException w:name="Table List 2" w:semiHidden="1" w:unhideWhenUsed="1"/>
+    <w:lsdException w:name="Table List 3" w:semiHidden="1" w:unhideWhenUsed="1"/>
+    <w:lsdException w:name="Table List 4" w:semiHidden="1" w:unhideWhenUsed="1"/>
+    <w:lsdException w:name="Table List 5" w:semiHidden="1" w:unhideWhenUsed="1"/>
+    <w:lsdException w:name="Table List 6" w:semiHidden="1" w:unhideWhenUsed="1"/>
+    <w:lsdException w:name="Table List 7" w:semiHidden="1" w:unhideWhenUsed="1"/>
+    <w:lsdException w:name="Table List 8" w:semiHidden="1" w:unhideWhenUsed="1"/>
+    <w:lsdException w:name="Table 3D effects 1" w:semiHidden="1" w:unhideWhenUsed="1"/>
+    <w:lsdException w:name="Table 3D effects 2" w:semiHidden="1" w:unhideWhenUsed="1"/>
+    <w:lsdException w:name="Table 3D effects 3" w:semiHidden="1" w:unhideWhenUsed="1"/>
+    <w:lsdException w:name="Table Contemporary" w:semiHidden="1" w:unhideWhenUsed="1"/>
+    <w:lsdException w:name="Table Elegant" w:semiHidden="1" w:unhideWhenUsed="1"/>
+    <w:lsdException w:name="Table Professional" w:semiHidden="1" w:unhideWhenUsed="1"/>
+    <w:lsdException w:name="Table Subtle 1" w:semiHidden="1" w:unhideWhenUsed="1"/>
+    <w:lsdException w:name="Table Subtle 2" w:semiHidden="1" w:unhideWhenUsed="1"/>
+    <w:lsdException w:name="Table Web 1" w:semiHidden="1" w:unhideWhenUsed="1"/>
+    <w:lsdException w:name="Table Web 2" w:semiHidden="1" w:unhideWhenUsed="1"/>
+    <w:lsdException w:name="Table Web 3" w:semiHidden="1" w:unhideWhenUsed="1"/>
+    <w:lsdException w:name="Table Theme" w:semiHidden="1" w:unhideWhenUsed="1"/>
     <w:lsdException w:name="Placeholder Text" w:semiHidden="1" w:uiPriority="99"/>
     <w:lsdException w:name="No Spacing" w:uiPriority="1" w:qFormat="1"/>
     <w:lsdException w:name="Light Shading" w:uiPriority="60"/>
@@ -2288,11 +2331,15 @@
   </w:style>
   <w:style w:type="character" w:default="1" w:styleId="DefaultParagraphFont">
     <w:name w:val="Default Paragraph Font"/>
+    <w:uiPriority w:val="1"/>
     <w:semiHidden/>
+    <w:unhideWhenUsed/>
   </w:style>
   <w:style w:type="table" w:default="1" w:styleId="TableNormal">
     <w:name w:val="Normal Table"/>
+    <w:uiPriority w:val="99"/>
     <w:semiHidden/>
+    <w:unhideWhenUsed/>
     <w:tblPr>
       <w:tblInd w:w="0" w:type="dxa"/>
       <w:tblCellMar>
@@ -2305,7 +2352,9 @@
   </w:style>
   <w:style w:type="numbering" w:default="1" w:styleId="NoList">
     <w:name w:val="No List"/>
+    <w:uiPriority w:val="99"/>
     <w:semiHidden/>
+    <w:unhideWhenUsed/>
   </w:style>
   <w:style w:type="paragraph" w:styleId="Title">
     <w:name w:val="Title"/>
@@ -2651,7 +2700,7 @@
 </file>
 
 <file path=customXml/itemProps1.xml><?xml version="1.0" encoding="utf-8"?>
-<ds:datastoreItem xmlns:ds="http://schemas.openxmlformats.org/officeDocument/2006/customXml" ds:itemID="{5D2BCE1F-9E41-4EF0-A360-701485B5F675}">
+<ds:datastoreItem xmlns:ds="http://schemas.openxmlformats.org/officeDocument/2006/customXml" ds:itemID="{DC6ED3C3-A41D-4E5C-9B69-7C7CE03FEFD4}">
   <ds:schemaRefs>
     <ds:schemaRef ds:uri="http://schemas.openxmlformats.org/officeDocument/2006/bibliography"/>
   </ds:schemaRefs>

</xml_diff>

<commit_message>
janda cetak (tabel, service, format surat, cetak) beres
</commit_message>
<xml_diff>
--- a/etc/data/template/RumahSakitTemplate.docx
+++ b/etc/data/template/RumahSakitTemplate.docx
@@ -41,7 +41,7 @@
           <v:shape id="_x0000_s1143" type="#_x0000_t75" style="position:absolute;left:0;text-align:left;margin-left:15.6pt;margin-top:1.45pt;width:68.7pt;height:1in;z-index:251658240;visibility:visible;mso-wrap-edited:f" wrapcoords="-191 0 -191 21421 21600 21421 21600 0 -191 0">
             <v:imagedata r:id="rId6" o:title="" grayscale="t"/>
           </v:shape>
-          <o:OLEObject Type="Embed" ProgID="Word.Picture.8" ShapeID="_x0000_s1143" DrawAspect="Content" ObjectID="_1475854495" r:id="rId7"/>
+          <o:OLEObject Type="Embed" ProgID="Word.Picture.8" ShapeID="_x0000_s1143" DrawAspect="Content" ObjectID="_1475855771" r:id="rId7"/>
         </w:object>
       </w:r>
       <w:r>
@@ -313,6 +313,13 @@
       <w:r>
         <w:rPr>
           <w:rFonts w:ascii="Tahoma" w:hAnsi="Tahoma" w:cs="Tahoma"/>
+          <w:bCs/>
+        </w:rPr>
+        <w:t xml:space="preserve"> </w:t>
+      </w:r>
+      <w:r>
+        <w:rPr>
+          <w:rFonts w:ascii="Tahoma" w:hAnsi="Tahoma" w:cs="Tahoma"/>
           <w:sz w:val="22"/>
         </w:rPr>
         <w:t>/ Kel.LG</w:t>
@@ -1029,7 +1036,8 @@
         <w:tabs>
           <w:tab w:val="left" w:pos="720"/>
         </w:tabs>
-        <w:ind w:right="20" w:firstLine="935"/>
+        <w:spacing w:line="360" w:lineRule="auto"/>
+        <w:ind w:left="284" w:right="20"/>
         <w:jc w:val="both"/>
         <w:rPr>
           <w:rFonts w:ascii="Tahoma" w:hAnsi="Tahoma" w:cs="Tahoma"/>
@@ -1246,7 +1254,7 @@
     </w:p>
     <w:p>
       <w:pPr>
-        <w:ind w:right="20" w:firstLine="935"/>
+        <w:ind w:left="284" w:right="20" w:firstLine="567"/>
         <w:jc w:val="both"/>
         <w:rPr>
           <w:rFonts w:ascii="Tahoma" w:hAnsi="Tahoma" w:cs="Tahoma"/>
@@ -1405,7 +1413,7 @@
           <w:tab w:val="left" w:pos="3240"/>
           <w:tab w:val="left" w:pos="3420"/>
         </w:tabs>
-        <w:ind w:left="0" w:right="20" w:firstLine="720"/>
+        <w:ind w:left="284" w:right="20" w:firstLine="567"/>
         <w:rPr>
           <w:rFonts w:ascii="Tahoma" w:hAnsi="Tahoma" w:cs="Tahoma"/>
         </w:rPr>
@@ -1415,7 +1423,16 @@
           <w:rFonts w:ascii="Tahoma" w:hAnsi="Tahoma" w:cs="Tahoma"/>
           <w:lang w:val="fi-FI"/>
         </w:rPr>
-        <w:t xml:space="preserve">Demikian Surat Keterangan ini diberikan kepada yang bersangkutan untuk dapat dipergunakan sesuai dengan keperluan. </w:t>
+        <w:t>D</w:t>
+      </w:r>
+      <w:bookmarkStart w:id="0" w:name="_GoBack"/>
+      <w:bookmarkEnd w:id="0"/>
+      <w:r>
+        <w:rPr>
+          <w:rFonts w:ascii="Tahoma" w:hAnsi="Tahoma" w:cs="Tahoma"/>
+          <w:lang w:val="fi-FI"/>
+        </w:rPr>
+        <w:t xml:space="preserve">emikian Surat Keterangan ini diberikan kepada yang bersangkutan untuk dapat dipergunakan sesuai dengan keperluan. </w:t>
       </w:r>
     </w:p>
     <w:p>
@@ -1678,17 +1695,7 @@
                 <w:b/>
                 <w:lang w:val="en-US"/>
               </w:rPr>
-              <w:t xml:space="preserve"> LEUWIG</w:t>
-            </w:r>
-            <w:bookmarkStart w:id="0" w:name="_GoBack"/>
-            <w:bookmarkEnd w:id="0"/>
-            <w:r>
-              <w:rPr>
-                <w:rFonts w:ascii="Tahoma" w:hAnsi="Tahoma" w:cs="Tahoma"/>
-                <w:b/>
-                <w:lang w:val="en-US"/>
-              </w:rPr>
-              <w:t>AJAH</w:t>
+              <w:t xml:space="preserve"> LEUWIGAJAH</w:t>
             </w:r>
           </w:p>
           <w:p>
@@ -2700,7 +2707,7 @@
 </file>
 
 <file path=customXml/itemProps1.xml><?xml version="1.0" encoding="utf-8"?>
-<ds:datastoreItem xmlns:ds="http://schemas.openxmlformats.org/officeDocument/2006/customXml" ds:itemID="{DC6ED3C3-A41D-4E5C-9B69-7C7CE03FEFD4}">
+<ds:datastoreItem xmlns:ds="http://schemas.openxmlformats.org/officeDocument/2006/customXml" ds:itemID="{F9EBDCC0-3F22-418D-B4C1-2290D1D76D35}">
   <ds:schemaRefs>
     <ds:schemaRef ds:uri="http://schemas.openxmlformats.org/officeDocument/2006/bibliography"/>
   </ds:schemaRefs>

</xml_diff>